<commit_message>
update readme to mention bug in gsw_Nesol
so that people do not use a newer release of gsw with these functions
</commit_message>
<xml_diff>
--- a/gas_toolbox/README for gas_flux_toolbox.docx
+++ b/gas_toolbox/README for gas_flux_toolbox.docx
@@ -14,8 +14,34 @@
           <w:rFonts w:ascii="Times New Roman" w:hAnsi="Times New Roman" w:cs="Times New Roman"/>
           <w:b/>
         </w:rPr>
-        <w:t xml:space="preserve">README for gas_flux_toolbox
-</w:t>
+        <w:t xml:space="preserve">README for </w:t>
+      </w:r>
+      <w:r>
+        <w:rPr>
+          <w:rFonts w:ascii="Times New Roman" w:hAnsi="Times New Roman" w:cs="Times New Roman"/>
+          <w:b/>
+        </w:rPr>
+        <w:t>gas_toolbox</w:t>
+      </w:r>
+      <w:r>
+        <w:rPr>
+          <w:rFonts w:ascii="Times New Roman" w:hAnsi="Times New Roman" w:cs="Times New Roman"/>
+          <w:b/>
+        </w:rPr>
+        <w:t xml:space="preserve">  </w:t>
+      </w:r>
+    </w:p>
+    <w:p>
+      <w:pPr>
+        <w:rPr>
+          <w:rFonts w:ascii="Times New Roman" w:hAnsi="Times New Roman" w:cs="Times New Roman"/>
+        </w:rPr>
+      </w:pPr>
+      <w:r>
+        <w:rPr>
+          <w:rFonts w:ascii="Times New Roman" w:hAnsi="Times New Roman" w:cs="Times New Roman"/>
+        </w:rPr>
+        <w:t>Version 1.0</w:t>
       </w:r>
     </w:p>
     <w:p>
@@ -55,11 +81,18 @@
             <w:rStyle w:val="Hyperlink"/>
             <w:rFonts w:ascii="Times New Roman" w:hAnsi="Times New Roman" w:cs="Times New Roman"/>
           </w:rPr>
-          <w:t>https://github.com/whoi-glider</w:t>
+          <w:t>https://github.com/whoi-glider/oce_tools</w:t>
         </w:r>
       </w:hyperlink>
       <w:r>
         <w:rPr>
+          <w:rStyle w:val="Hyperlink"/>
+          <w:rFonts w:ascii="Times New Roman" w:hAnsi="Times New Roman" w:cs="Times New Roman"/>
+        </w:rPr>
+        <w:t>/oce_tools</w:t>
+      </w:r>
+      <w:r>
+        <w:rPr>
           <w:rFonts w:ascii="Times New Roman" w:hAnsi="Times New Roman" w:cs="Times New Roman"/>
         </w:rPr>
         <w:t xml:space="preserve"> </w:t>
@@ -74,69 +107,57 @@
         <w:rPr>
           <w:rFonts w:ascii="Times New Roman" w:hAnsi="Times New Roman" w:cs="Times New Roman"/>
         </w:rPr>
-        <w:t xml:space="preserve"> version of these functions. 
-</w:t>
-      </w:r>
-    </w:p>
-    <w:p>
-      <w:pPr>
-        <w:rPr>
-          <w:rFonts w:ascii="Times New Roman" w:hAnsi="Times New Roman" w:cs="Times New Roman"/>
-        </w:rPr>
-      </w:pPr>
-    </w:p>
-    <w:p>
-      <w:pPr>
-        <w:widowControl w:val="0"/>
-        <w:autoSpaceDE w:val="0"/>
-        <w:autoSpaceDN w:val="0"/>
-        <w:adjustRightInd w:val="0"/>
-        <w:rPr>
-          <w:rFonts w:ascii="Times New Roman" w:hAnsi="Times New Roman" w:cs="Times New Roman"/>
-        </w:rPr>
-      </w:pPr>
-      <w:r>
-        <w:rPr>
-          <w:rFonts w:ascii="Times New Roman" w:hAnsi="Times New Roman" w:cs="Times New Roman"/>
-        </w:rPr>
-        <w:t xml:space="preserve">These </w:t>
-      </w:r>
-      <w:r>
-        <w:rPr>
-          <w:rFonts w:ascii="Times New Roman" w:hAnsi="Times New Roman" w:cs="Times New Roman"/>
-        </w:rPr>
-        <w:t xml:space="preserve">MATLAB </w:t>
-      </w:r>
-      <w:r>
-        <w:rPr>
-          <w:rFonts w:ascii="Times New Roman" w:hAnsi="Times New Roman" w:cs="Times New Roman"/>
-        </w:rPr>
-        <w:t xml:space="preserve">functions are provided as supporting information to the publication </w:t>
-      </w:r>
-    </w:p>
-    <w:p>
-      <w:pPr>
-        <w:widowControl w:val="0"/>
-        <w:autoSpaceDE w:val="0"/>
-        <w:autoSpaceDN w:val="0"/>
-        <w:adjustRightInd w:val="0"/>
-        <w:rPr>
-          <w:rFonts w:ascii="Times New Roman" w:hAnsi="Times New Roman" w:cs="Times New Roman"/>
-          <w:i/>
-        </w:rPr>
-      </w:pPr>
-      <w:r>
-        <w:rPr>
-          <w:rFonts w:ascii="Times New Roman" w:hAnsi="Times New Roman" w:cs="Times New Roman"/>
-        </w:rPr>
-        <w:t xml:space="preserve">Manning, C.C., R.H.R. Stanley, D.P. Nicholson, and M.J. Squibb (2016). Quantifying air-sea gas exchange using noble gases in a coastal upwelling zone. </w:t>
-      </w:r>
-      <w:r>
-        <w:rPr>
-          <w:rFonts w:ascii="Times New Roman" w:hAnsi="Times New Roman" w:cs="Times New Roman"/>
-          <w:i/>
-        </w:rPr>
-        <w:t>J. Phys. Conf. Ser.</w:t>
+        <w:t xml:space="preserve"> version of these functions.   </w:t>
+      </w:r>
+    </w:p>
+    <w:p>
+      <w:pPr>
+        <w:rPr>
+          <w:rFonts w:ascii="Times New Roman" w:hAnsi="Times New Roman" w:cs="Times New Roman"/>
+        </w:rPr>
+      </w:pPr>
+    </w:p>
+    <w:p>
+      <w:pPr>
+        <w:rPr>
+          <w:rFonts w:ascii="Times New Roman" w:hAnsi="Times New Roman" w:cs="Times New Roman"/>
+        </w:rPr>
+      </w:pPr>
+      <w:r>
+        <w:rPr>
+          <w:rFonts w:ascii="Times New Roman" w:hAnsi="Times New Roman" w:cs="Times New Roman"/>
+        </w:rPr>
+        <w:t>To use these functions, you must also install</w:t>
+      </w:r>
+      <w:r>
+        <w:rPr>
+          <w:rFonts w:ascii="Times New Roman" w:hAnsi="Times New Roman" w:cs="Times New Roman"/>
+        </w:rPr>
+        <w:t xml:space="preserve"> of the Gibbs-Seawater (GSW) Oceanographic Toolbox</w:t>
+      </w:r>
+      <w:r>
+        <w:rPr>
+          <w:rFonts w:ascii="Times New Roman" w:hAnsi="Times New Roman" w:cs="Times New Roman"/>
+        </w:rPr>
+        <w:t xml:space="preserve"> Version 3.05 (released 16 Feb 2015)</w:t>
+      </w:r>
+      <w:r>
+        <w:rPr>
+          <w:rFonts w:ascii="Times New Roman" w:hAnsi="Times New Roman" w:cs="Times New Roman"/>
+        </w:rPr>
+        <w:t xml:space="preserve">, available at http://www.teos-10.org/software.  </w:t>
+      </w:r>
+      <w:r>
+        <w:rPr>
+          <w:rFonts w:ascii="Times New Roman" w:hAnsi="Times New Roman" w:cs="Times New Roman"/>
+        </w:rPr>
+        <w:t>Version 3.05 has an error in the solubility functions for Ne</w:t>
+      </w:r>
+      <w:r>
+        <w:rPr>
+          <w:rFonts w:ascii="Times New Roman" w:hAnsi="Times New Roman" w:cs="Times New Roman"/>
+        </w:rPr>
+        <w:t>, which we have manually corrected for in our function gasmoleq.m.</w:t>
       </w:r>
     </w:p>
     <w:p>
@@ -171,131 +192,170 @@
           <w:rFonts w:ascii="Times New Roman" w:hAnsi="Times New Roman" w:cs="Times New Roman"/>
         </w:rPr>
       </w:pPr>
-    </w:p>
-    <w:p>
-      <w:pPr>
-        <w:rPr>
-          <w:rFonts w:ascii="Times New Roman" w:hAnsi="Times New Roman" w:cs="Times New Roman"/>
-        </w:rPr>
-      </w:pPr>
-      <w:r>
-        <w:rPr>
-          <w:rFonts w:ascii="Times New Roman" w:hAnsi="Times New Roman" w:cs="Times New Roman"/>
-        </w:rPr>
-        <w:t xml:space="preserve">Use of these functions requires installation of the Gibbs-Seawater (GSW) Oceanographic Toolbox, available at http://www.teos-10.org/software.
-</w:t>
-      </w:r>
-    </w:p>
-    <w:p>
-      <w:pPr>
-        <w:rPr>
-          <w:rFonts w:ascii="Times New Roman" w:hAnsi="Times New Roman" w:cs="Times New Roman"/>
-        </w:rPr>
-      </w:pPr>
-    </w:p>
-    <w:p>
-      <w:pPr>
-        <w:rPr>
-          <w:rFonts w:ascii="Times New Roman" w:hAnsi="Times New Roman" w:cs="Times New Roman"/>
-        </w:rPr>
-      </w:pPr>
-      <w:r>
-        <w:rPr>
-          <w:rFonts w:ascii="Times New Roman" w:hAnsi="Times New Roman" w:cs="Times New Roman"/>
-        </w:rPr>
-        <w:t>If you use these functions in a publication, please cite or acknowledge our paper or our GitHub website, and also cite the references listed in the header</w:t>
-      </w:r>
-      <w:r>
-        <w:rPr>
-          <w:rFonts w:ascii="Times New Roman" w:hAnsi="Times New Roman" w:cs="Times New Roman"/>
-        </w:rPr>
-        <w:t>s</w:t>
-      </w:r>
-      <w:r>
-        <w:rPr>
-          <w:rFonts w:ascii="Times New Roman" w:hAnsi="Times New Roman" w:cs="Times New Roman"/>
-        </w:rPr>
-        <w:t xml:space="preserve"> of the </w:t>
-      </w:r>
-      <w:r>
-        <w:rPr>
-          <w:rFonts w:ascii="Times New Roman" w:hAnsi="Times New Roman" w:cs="Times New Roman"/>
-        </w:rPr>
-        <w:t xml:space="preserve">individual </w:t>
-      </w:r>
-      <w:r>
-        <w:rPr>
-          <w:rFonts w:ascii="Times New Roman" w:hAnsi="Times New Roman" w:cs="Times New Roman"/>
-        </w:rPr>
-        <w:t xml:space="preserve">functions.
-</w:t>
-      </w:r>
-    </w:p>
-    <w:p>
-      <w:pPr>
-        <w:widowControl w:val="0"/>
-        <w:autoSpaceDE w:val="0"/>
-        <w:autoSpaceDN w:val="0"/>
-        <w:adjustRightInd w:val="0"/>
-        <w:rPr>
-          <w:rFonts w:ascii="Times New Roman" w:hAnsi="Times New Roman" w:cs="Times New Roman"/>
-          <w:i/>
-        </w:rPr>
-      </w:pPr>
-    </w:p>
-    <w:p>
-      <w:pPr>
-        <w:widowControl w:val="0"/>
-        <w:autoSpaceDE w:val="0"/>
-        <w:autoSpaceDN w:val="0"/>
-        <w:adjustRightInd w:val="0"/>
-        <w:rPr>
-          <w:rFonts w:ascii="Times New Roman" w:hAnsi="Times New Roman" w:cs="Times New Roman"/>
-          <w:i/>
-        </w:rPr>
-      </w:pPr>
-    </w:p>
-    <w:p>
-      <w:pPr>
-        <w:widowControl w:val="0"/>
-        <w:autoSpaceDE w:val="0"/>
-        <w:autoSpaceDN w:val="0"/>
-        <w:adjustRightInd w:val="0"/>
-        <w:rPr>
-          <w:rFonts w:ascii="Times New Roman" w:hAnsi="Times New Roman" w:cs="Times New Roman"/>
-        </w:rPr>
-      </w:pPr>
-      <w:r>
-        <w:rPr>
-          <w:rFonts w:ascii="Times New Roman" w:hAnsi="Times New Roman" w:cs="Times New Roman"/>
-        </w:rPr>
-        <w:t>-------</w:t>
-      </w:r>
-    </w:p>
-    <w:p>
-      <w:pPr>
-        <w:widowControl w:val="0"/>
-        <w:autoSpaceDE w:val="0"/>
-        <w:autoSpaceDN w:val="0"/>
-        <w:adjustRightInd w:val="0"/>
-        <w:rPr>
-          <w:rFonts w:ascii="Times New Roman" w:hAnsi="Times New Roman" w:cs="Times New Roman"/>
-        </w:rPr>
-      </w:pPr>
-      <w:r>
-        <w:rPr>
-          <w:rFonts w:ascii="Times New Roman" w:hAnsi="Times New Roman" w:cs="Times New Roman"/>
-        </w:rPr>
-        <w:t xml:space="preserve">Copyright 2015 Cara Manning </w:t>
-      </w:r>
-      <w:r>
-        <w:rPr>
-          <w:rFonts w:ascii="Times New Roman" w:hAnsi="Times New Roman" w:cs="Times New Roman"/>
-        </w:rPr>
-        <w:t>and David Nicholson</w:t>
-      </w:r>
       <w:bookmarkStart w:id="0" w:name="_GoBack"/>
       <w:bookmarkEnd w:id="0"/>
+    </w:p>
+    <w:p>
+      <w:pPr>
+        <w:widowControl w:val="0"/>
+        <w:autoSpaceDE w:val="0"/>
+        <w:autoSpaceDN w:val="0"/>
+        <w:adjustRightInd w:val="0"/>
+        <w:rPr>
+          <w:rFonts w:ascii="Times New Roman" w:hAnsi="Times New Roman" w:cs="Times New Roman"/>
+        </w:rPr>
+      </w:pPr>
+      <w:r>
+        <w:rPr>
+          <w:rFonts w:ascii="Times New Roman" w:hAnsi="Times New Roman" w:cs="Times New Roman"/>
+        </w:rPr>
+        <w:t xml:space="preserve">These </w:t>
+      </w:r>
+      <w:r>
+        <w:rPr>
+          <w:rFonts w:ascii="Times New Roman" w:hAnsi="Times New Roman" w:cs="Times New Roman"/>
+        </w:rPr>
+        <w:t xml:space="preserve">MATLAB </w:t>
+      </w:r>
+      <w:r>
+        <w:rPr>
+          <w:rFonts w:ascii="Times New Roman" w:hAnsi="Times New Roman" w:cs="Times New Roman"/>
+        </w:rPr>
+        <w:t xml:space="preserve">functions are provided as supporting information to the publication </w:t>
+      </w:r>
+    </w:p>
+    <w:p>
+      <w:pPr>
+        <w:widowControl w:val="0"/>
+        <w:autoSpaceDE w:val="0"/>
+        <w:autoSpaceDN w:val="0"/>
+        <w:adjustRightInd w:val="0"/>
+        <w:rPr>
+          <w:rFonts w:ascii="Times New Roman" w:hAnsi="Times New Roman" w:cs="Times New Roman"/>
+          <w:i/>
+        </w:rPr>
+      </w:pPr>
+      <w:r>
+        <w:rPr>
+          <w:rFonts w:ascii="Times New Roman" w:hAnsi="Times New Roman" w:cs="Times New Roman"/>
+        </w:rPr>
+        <w:t xml:space="preserve">Manning, C.C., R.H.R. Stanley, D.P. Nicholson, and M.J. Squibb (2016). Quantifying air-sea gas exchange using noble gases in a coastal upwelling zone. </w:t>
+      </w:r>
+      <w:r>
+        <w:rPr>
+          <w:rFonts w:ascii="Times New Roman" w:hAnsi="Times New Roman" w:cs="Times New Roman"/>
+          <w:i/>
+        </w:rPr>
+        <w:t>J. Phys. Conf. Ser.</w:t>
+      </w:r>
+    </w:p>
+    <w:p>
+      <w:pPr>
+        <w:rPr>
+          <w:rFonts w:ascii="Times New Roman" w:hAnsi="Times New Roman" w:cs="Times New Roman"/>
+        </w:rPr>
+      </w:pPr>
+    </w:p>
+    <w:p>
+      <w:pPr>
+        <w:rPr>
+          <w:rFonts w:ascii="Times New Roman" w:hAnsi="Times New Roman" w:cs="Times New Roman"/>
+        </w:rPr>
+      </w:pPr>
+      <w:r>
+        <w:rPr>
+          <w:rFonts w:ascii="Times New Roman" w:hAnsi="Times New Roman" w:cs="Times New Roman"/>
+        </w:rPr>
+        <w:t>If you use these functions in a publication, please cite or acknowledge our paper or our GitHub website, and also cite the references listed in the header</w:t>
+      </w:r>
+      <w:r>
+        <w:rPr>
+          <w:rFonts w:ascii="Times New Roman" w:hAnsi="Times New Roman" w:cs="Times New Roman"/>
+        </w:rPr>
+        <w:t>s</w:t>
+      </w:r>
+      <w:r>
+        <w:rPr>
+          <w:rFonts w:ascii="Times New Roman" w:hAnsi="Times New Roman" w:cs="Times New Roman"/>
+        </w:rPr>
+        <w:t xml:space="preserve"> of the </w:t>
+      </w:r>
+      <w:r>
+        <w:rPr>
+          <w:rFonts w:ascii="Times New Roman" w:hAnsi="Times New Roman" w:cs="Times New Roman"/>
+        </w:rPr>
+        <w:t xml:space="preserve">individual </w:t>
+      </w:r>
+      <w:r>
+        <w:rPr>
+          <w:rFonts w:ascii="Times New Roman" w:hAnsi="Times New Roman" w:cs="Times New Roman"/>
+        </w:rPr>
+        <w:t xml:space="preserve">functions.  </w:t>
+      </w:r>
+    </w:p>
+    <w:p>
+      <w:pPr>
+        <w:widowControl w:val="0"/>
+        <w:autoSpaceDE w:val="0"/>
+        <w:autoSpaceDN w:val="0"/>
+        <w:adjustRightInd w:val="0"/>
+        <w:rPr>
+          <w:rFonts w:ascii="Times New Roman" w:hAnsi="Times New Roman" w:cs="Times New Roman"/>
+          <w:i/>
+        </w:rPr>
+      </w:pPr>
+    </w:p>
+    <w:p>
+      <w:pPr>
+        <w:widowControl w:val="0"/>
+        <w:autoSpaceDE w:val="0"/>
+        <w:autoSpaceDN w:val="0"/>
+        <w:adjustRightInd w:val="0"/>
+        <w:rPr>
+          <w:rFonts w:ascii="Times New Roman" w:hAnsi="Times New Roman" w:cs="Times New Roman"/>
+          <w:i/>
+        </w:rPr>
+      </w:pPr>
+    </w:p>
+    <w:p>
+      <w:pPr>
+        <w:widowControl w:val="0"/>
+        <w:autoSpaceDE w:val="0"/>
+        <w:autoSpaceDN w:val="0"/>
+        <w:adjustRightInd w:val="0"/>
+        <w:rPr>
+          <w:rFonts w:ascii="Times New Roman" w:hAnsi="Times New Roman" w:cs="Times New Roman"/>
+        </w:rPr>
+      </w:pPr>
+      <w:r>
+        <w:rPr>
+          <w:rFonts w:ascii="Times New Roman" w:hAnsi="Times New Roman" w:cs="Times New Roman"/>
+        </w:rPr>
+        <w:t>-------</w:t>
+      </w:r>
+    </w:p>
+    <w:p>
+      <w:pPr>
+        <w:widowControl w:val="0"/>
+        <w:autoSpaceDE w:val="0"/>
+        <w:autoSpaceDN w:val="0"/>
+        <w:adjustRightInd w:val="0"/>
+        <w:rPr>
+          <w:rFonts w:ascii="Times New Roman" w:hAnsi="Times New Roman" w:cs="Times New Roman"/>
+        </w:rPr>
+      </w:pPr>
+      <w:r>
+        <w:rPr>
+          <w:rFonts w:ascii="Times New Roman" w:hAnsi="Times New Roman" w:cs="Times New Roman"/>
+        </w:rPr>
+        <w:t xml:space="preserve">Copyright 2015 Cara Manning </w:t>
+      </w:r>
+      <w:r>
+        <w:rPr>
+          <w:rFonts w:ascii="Times New Roman" w:hAnsi="Times New Roman" w:cs="Times New Roman"/>
+        </w:rPr>
+        <w:t>and David Nicholson</w:t>
+      </w:r>
     </w:p>
     <w:p>
       <w:pPr>
@@ -359,23 +419,7 @@
             <w:rFonts w:ascii="Times New Roman" w:hAnsi="Times New Roman" w:cs="Times New Roman"/>
             <w:color w:val="auto"/>
           </w:rPr>
-          <w:t>http://www.apache.org</w:t>
-        </w:r>
-        <w:r>
-          <w:rPr>
-            <w:rStyle w:val="Hyperlink"/>
-            <w:rFonts w:ascii="Times New Roman" w:hAnsi="Times New Roman" w:cs="Times New Roman"/>
-            <w:color w:val="auto"/>
-          </w:rPr>
-          <w:t>/</w:t>
-        </w:r>
-        <w:r>
-          <w:rPr>
-            <w:rStyle w:val="Hyperlink"/>
-            <w:rFonts w:ascii="Times New Roman" w:hAnsi="Times New Roman" w:cs="Times New Roman"/>
-            <w:color w:val="auto"/>
-          </w:rPr>
-          <w:t>licenses/LICENSE-2.0</w:t>
+          <w:t>http://www.apache.org/licenses/LICENSE-2.0</w:t>
         </w:r>
       </w:hyperlink>
     </w:p>

</xml_diff>

<commit_message>
Revert "update readme to mention bug in gsw_Nesol"
This reverts commit 601305f41997d126d1308d396e4fbf50e6d62545.
</commit_message>
<xml_diff>
--- a/gas_toolbox/README for gas_flux_toolbox.docx
+++ b/gas_toolbox/README for gas_flux_toolbox.docx
@@ -14,34 +14,8 @@
           <w:rFonts w:ascii="Times New Roman" w:hAnsi="Times New Roman" w:cs="Times New Roman"/>
           <w:b/>
         </w:rPr>
-        <w:t xml:space="preserve">README for </w:t>
-      </w:r>
-      <w:r>
-        <w:rPr>
-          <w:rFonts w:ascii="Times New Roman" w:hAnsi="Times New Roman" w:cs="Times New Roman"/>
-          <w:b/>
-        </w:rPr>
-        <w:t>gas_toolbox</w:t>
-      </w:r>
-      <w:r>
-        <w:rPr>
-          <w:rFonts w:ascii="Times New Roman" w:hAnsi="Times New Roman" w:cs="Times New Roman"/>
-          <w:b/>
-        </w:rPr>
-        <w:t xml:space="preserve">  </w:t>
-      </w:r>
-    </w:p>
-    <w:p>
-      <w:pPr>
-        <w:rPr>
-          <w:rFonts w:ascii="Times New Roman" w:hAnsi="Times New Roman" w:cs="Times New Roman"/>
-        </w:rPr>
-      </w:pPr>
-      <w:r>
-        <w:rPr>
-          <w:rFonts w:ascii="Times New Roman" w:hAnsi="Times New Roman" w:cs="Times New Roman"/>
-        </w:rPr>
-        <w:t>Version 1.0</w:t>
+        <w:t xml:space="preserve">README for gas_flux_toolbox
+</w:t>
       </w:r>
     </w:p>
     <w:p>
@@ -81,18 +55,11 @@
             <w:rStyle w:val="Hyperlink"/>
             <w:rFonts w:ascii="Times New Roman" w:hAnsi="Times New Roman" w:cs="Times New Roman"/>
           </w:rPr>
-          <w:t>https://github.com/whoi-glider/oce_tools</w:t>
+          <w:t>https://github.com/whoi-glider</w:t>
         </w:r>
       </w:hyperlink>
       <w:r>
         <w:rPr>
-          <w:rStyle w:val="Hyperlink"/>
-          <w:rFonts w:ascii="Times New Roman" w:hAnsi="Times New Roman" w:cs="Times New Roman"/>
-        </w:rPr>
-        <w:t>/oce_tools</w:t>
-      </w:r>
-      <w:r>
-        <w:rPr>
           <w:rFonts w:ascii="Times New Roman" w:hAnsi="Times New Roman" w:cs="Times New Roman"/>
         </w:rPr>
         <w:t xml:space="preserve"> </w:t>
@@ -107,57 +74,69 @@
         <w:rPr>
           <w:rFonts w:ascii="Times New Roman" w:hAnsi="Times New Roman" w:cs="Times New Roman"/>
         </w:rPr>
-        <w:t xml:space="preserve"> version of these functions.   </w:t>
-      </w:r>
-    </w:p>
-    <w:p>
-      <w:pPr>
-        <w:rPr>
-          <w:rFonts w:ascii="Times New Roman" w:hAnsi="Times New Roman" w:cs="Times New Roman"/>
-        </w:rPr>
-      </w:pPr>
-    </w:p>
-    <w:p>
-      <w:pPr>
-        <w:rPr>
-          <w:rFonts w:ascii="Times New Roman" w:hAnsi="Times New Roman" w:cs="Times New Roman"/>
-        </w:rPr>
-      </w:pPr>
-      <w:r>
-        <w:rPr>
-          <w:rFonts w:ascii="Times New Roman" w:hAnsi="Times New Roman" w:cs="Times New Roman"/>
-        </w:rPr>
-        <w:t>To use these functions, you must also install</w:t>
-      </w:r>
-      <w:r>
-        <w:rPr>
-          <w:rFonts w:ascii="Times New Roman" w:hAnsi="Times New Roman" w:cs="Times New Roman"/>
-        </w:rPr>
-        <w:t xml:space="preserve"> of the Gibbs-Seawater (GSW) Oceanographic Toolbox</w:t>
-      </w:r>
-      <w:r>
-        <w:rPr>
-          <w:rFonts w:ascii="Times New Roman" w:hAnsi="Times New Roman" w:cs="Times New Roman"/>
-        </w:rPr>
-        <w:t xml:space="preserve"> Version 3.05 (released 16 Feb 2015)</w:t>
-      </w:r>
-      <w:r>
-        <w:rPr>
-          <w:rFonts w:ascii="Times New Roman" w:hAnsi="Times New Roman" w:cs="Times New Roman"/>
-        </w:rPr>
-        <w:t xml:space="preserve">, available at http://www.teos-10.org/software.  </w:t>
-      </w:r>
-      <w:r>
-        <w:rPr>
-          <w:rFonts w:ascii="Times New Roman" w:hAnsi="Times New Roman" w:cs="Times New Roman"/>
-        </w:rPr>
-        <w:t>Version 3.05 has an error in the solubility functions for Ne</w:t>
-      </w:r>
-      <w:r>
-        <w:rPr>
-          <w:rFonts w:ascii="Times New Roman" w:hAnsi="Times New Roman" w:cs="Times New Roman"/>
-        </w:rPr>
-        <w:t>, which we have manually corrected for in our function gasmoleq.m.</w:t>
+        <w:t xml:space="preserve"> version of these functions. 
+</w:t>
+      </w:r>
+    </w:p>
+    <w:p>
+      <w:pPr>
+        <w:rPr>
+          <w:rFonts w:ascii="Times New Roman" w:hAnsi="Times New Roman" w:cs="Times New Roman"/>
+        </w:rPr>
+      </w:pPr>
+    </w:p>
+    <w:p>
+      <w:pPr>
+        <w:widowControl w:val="0"/>
+        <w:autoSpaceDE w:val="0"/>
+        <w:autoSpaceDN w:val="0"/>
+        <w:adjustRightInd w:val="0"/>
+        <w:rPr>
+          <w:rFonts w:ascii="Times New Roman" w:hAnsi="Times New Roman" w:cs="Times New Roman"/>
+        </w:rPr>
+      </w:pPr>
+      <w:r>
+        <w:rPr>
+          <w:rFonts w:ascii="Times New Roman" w:hAnsi="Times New Roman" w:cs="Times New Roman"/>
+        </w:rPr>
+        <w:t xml:space="preserve">These </w:t>
+      </w:r>
+      <w:r>
+        <w:rPr>
+          <w:rFonts w:ascii="Times New Roman" w:hAnsi="Times New Roman" w:cs="Times New Roman"/>
+        </w:rPr>
+        <w:t xml:space="preserve">MATLAB </w:t>
+      </w:r>
+      <w:r>
+        <w:rPr>
+          <w:rFonts w:ascii="Times New Roman" w:hAnsi="Times New Roman" w:cs="Times New Roman"/>
+        </w:rPr>
+        <w:t xml:space="preserve">functions are provided as supporting information to the publication </w:t>
+      </w:r>
+    </w:p>
+    <w:p>
+      <w:pPr>
+        <w:widowControl w:val="0"/>
+        <w:autoSpaceDE w:val="0"/>
+        <w:autoSpaceDN w:val="0"/>
+        <w:adjustRightInd w:val="0"/>
+        <w:rPr>
+          <w:rFonts w:ascii="Times New Roman" w:hAnsi="Times New Roman" w:cs="Times New Roman"/>
+          <w:i/>
+        </w:rPr>
+      </w:pPr>
+      <w:r>
+        <w:rPr>
+          <w:rFonts w:ascii="Times New Roman" w:hAnsi="Times New Roman" w:cs="Times New Roman"/>
+        </w:rPr>
+        <w:t xml:space="preserve">Manning, C.C., R.H.R. Stanley, D.P. Nicholson, and M.J. Squibb (2016). Quantifying air-sea gas exchange using noble gases in a coastal upwelling zone. </w:t>
+      </w:r>
+      <w:r>
+        <w:rPr>
+          <w:rFonts w:ascii="Times New Roman" w:hAnsi="Times New Roman" w:cs="Times New Roman"/>
+          <w:i/>
+        </w:rPr>
+        <w:t>J. Phys. Conf. Ser.</w:t>
       </w:r>
     </w:p>
     <w:p>
@@ -192,170 +171,131 @@
           <w:rFonts w:ascii="Times New Roman" w:hAnsi="Times New Roman" w:cs="Times New Roman"/>
         </w:rPr>
       </w:pPr>
+    </w:p>
+    <w:p>
+      <w:pPr>
+        <w:rPr>
+          <w:rFonts w:ascii="Times New Roman" w:hAnsi="Times New Roman" w:cs="Times New Roman"/>
+        </w:rPr>
+      </w:pPr>
+      <w:r>
+        <w:rPr>
+          <w:rFonts w:ascii="Times New Roman" w:hAnsi="Times New Roman" w:cs="Times New Roman"/>
+        </w:rPr>
+        <w:t xml:space="preserve">Use of these functions requires installation of the Gibbs-Seawater (GSW) Oceanographic Toolbox, available at http://www.teos-10.org/software.
+</w:t>
+      </w:r>
+    </w:p>
+    <w:p>
+      <w:pPr>
+        <w:rPr>
+          <w:rFonts w:ascii="Times New Roman" w:hAnsi="Times New Roman" w:cs="Times New Roman"/>
+        </w:rPr>
+      </w:pPr>
+    </w:p>
+    <w:p>
+      <w:pPr>
+        <w:rPr>
+          <w:rFonts w:ascii="Times New Roman" w:hAnsi="Times New Roman" w:cs="Times New Roman"/>
+        </w:rPr>
+      </w:pPr>
+      <w:r>
+        <w:rPr>
+          <w:rFonts w:ascii="Times New Roman" w:hAnsi="Times New Roman" w:cs="Times New Roman"/>
+        </w:rPr>
+        <w:t>If you use these functions in a publication, please cite or acknowledge our paper or our GitHub website, and also cite the references listed in the header</w:t>
+      </w:r>
+      <w:r>
+        <w:rPr>
+          <w:rFonts w:ascii="Times New Roman" w:hAnsi="Times New Roman" w:cs="Times New Roman"/>
+        </w:rPr>
+        <w:t>s</w:t>
+      </w:r>
+      <w:r>
+        <w:rPr>
+          <w:rFonts w:ascii="Times New Roman" w:hAnsi="Times New Roman" w:cs="Times New Roman"/>
+        </w:rPr>
+        <w:t xml:space="preserve"> of the </w:t>
+      </w:r>
+      <w:r>
+        <w:rPr>
+          <w:rFonts w:ascii="Times New Roman" w:hAnsi="Times New Roman" w:cs="Times New Roman"/>
+        </w:rPr>
+        <w:t xml:space="preserve">individual </w:t>
+      </w:r>
+      <w:r>
+        <w:rPr>
+          <w:rFonts w:ascii="Times New Roman" w:hAnsi="Times New Roman" w:cs="Times New Roman"/>
+        </w:rPr>
+        <w:t xml:space="preserve">functions.
+</w:t>
+      </w:r>
+    </w:p>
+    <w:p>
+      <w:pPr>
+        <w:widowControl w:val="0"/>
+        <w:autoSpaceDE w:val="0"/>
+        <w:autoSpaceDN w:val="0"/>
+        <w:adjustRightInd w:val="0"/>
+        <w:rPr>
+          <w:rFonts w:ascii="Times New Roman" w:hAnsi="Times New Roman" w:cs="Times New Roman"/>
+          <w:i/>
+        </w:rPr>
+      </w:pPr>
+    </w:p>
+    <w:p>
+      <w:pPr>
+        <w:widowControl w:val="0"/>
+        <w:autoSpaceDE w:val="0"/>
+        <w:autoSpaceDN w:val="0"/>
+        <w:adjustRightInd w:val="0"/>
+        <w:rPr>
+          <w:rFonts w:ascii="Times New Roman" w:hAnsi="Times New Roman" w:cs="Times New Roman"/>
+          <w:i/>
+        </w:rPr>
+      </w:pPr>
+    </w:p>
+    <w:p>
+      <w:pPr>
+        <w:widowControl w:val="0"/>
+        <w:autoSpaceDE w:val="0"/>
+        <w:autoSpaceDN w:val="0"/>
+        <w:adjustRightInd w:val="0"/>
+        <w:rPr>
+          <w:rFonts w:ascii="Times New Roman" w:hAnsi="Times New Roman" w:cs="Times New Roman"/>
+        </w:rPr>
+      </w:pPr>
+      <w:r>
+        <w:rPr>
+          <w:rFonts w:ascii="Times New Roman" w:hAnsi="Times New Roman" w:cs="Times New Roman"/>
+        </w:rPr>
+        <w:t>-------</w:t>
+      </w:r>
+    </w:p>
+    <w:p>
+      <w:pPr>
+        <w:widowControl w:val="0"/>
+        <w:autoSpaceDE w:val="0"/>
+        <w:autoSpaceDN w:val="0"/>
+        <w:adjustRightInd w:val="0"/>
+        <w:rPr>
+          <w:rFonts w:ascii="Times New Roman" w:hAnsi="Times New Roman" w:cs="Times New Roman"/>
+        </w:rPr>
+      </w:pPr>
+      <w:r>
+        <w:rPr>
+          <w:rFonts w:ascii="Times New Roman" w:hAnsi="Times New Roman" w:cs="Times New Roman"/>
+        </w:rPr>
+        <w:t xml:space="preserve">Copyright 2015 Cara Manning </w:t>
+      </w:r>
+      <w:r>
+        <w:rPr>
+          <w:rFonts w:ascii="Times New Roman" w:hAnsi="Times New Roman" w:cs="Times New Roman"/>
+        </w:rPr>
+        <w:t>and David Nicholson</w:t>
+      </w:r>
       <w:bookmarkStart w:id="0" w:name="_GoBack"/>
       <w:bookmarkEnd w:id="0"/>
-    </w:p>
-    <w:p>
-      <w:pPr>
-        <w:widowControl w:val="0"/>
-        <w:autoSpaceDE w:val="0"/>
-        <w:autoSpaceDN w:val="0"/>
-        <w:adjustRightInd w:val="0"/>
-        <w:rPr>
-          <w:rFonts w:ascii="Times New Roman" w:hAnsi="Times New Roman" w:cs="Times New Roman"/>
-        </w:rPr>
-      </w:pPr>
-      <w:r>
-        <w:rPr>
-          <w:rFonts w:ascii="Times New Roman" w:hAnsi="Times New Roman" w:cs="Times New Roman"/>
-        </w:rPr>
-        <w:t xml:space="preserve">These </w:t>
-      </w:r>
-      <w:r>
-        <w:rPr>
-          <w:rFonts w:ascii="Times New Roman" w:hAnsi="Times New Roman" w:cs="Times New Roman"/>
-        </w:rPr>
-        <w:t xml:space="preserve">MATLAB </w:t>
-      </w:r>
-      <w:r>
-        <w:rPr>
-          <w:rFonts w:ascii="Times New Roman" w:hAnsi="Times New Roman" w:cs="Times New Roman"/>
-        </w:rPr>
-        <w:t xml:space="preserve">functions are provided as supporting information to the publication </w:t>
-      </w:r>
-    </w:p>
-    <w:p>
-      <w:pPr>
-        <w:widowControl w:val="0"/>
-        <w:autoSpaceDE w:val="0"/>
-        <w:autoSpaceDN w:val="0"/>
-        <w:adjustRightInd w:val="0"/>
-        <w:rPr>
-          <w:rFonts w:ascii="Times New Roman" w:hAnsi="Times New Roman" w:cs="Times New Roman"/>
-          <w:i/>
-        </w:rPr>
-      </w:pPr>
-      <w:r>
-        <w:rPr>
-          <w:rFonts w:ascii="Times New Roman" w:hAnsi="Times New Roman" w:cs="Times New Roman"/>
-        </w:rPr>
-        <w:t xml:space="preserve">Manning, C.C., R.H.R. Stanley, D.P. Nicholson, and M.J. Squibb (2016). Quantifying air-sea gas exchange using noble gases in a coastal upwelling zone. </w:t>
-      </w:r>
-      <w:r>
-        <w:rPr>
-          <w:rFonts w:ascii="Times New Roman" w:hAnsi="Times New Roman" w:cs="Times New Roman"/>
-          <w:i/>
-        </w:rPr>
-        <w:t>J. Phys. Conf. Ser.</w:t>
-      </w:r>
-    </w:p>
-    <w:p>
-      <w:pPr>
-        <w:rPr>
-          <w:rFonts w:ascii="Times New Roman" w:hAnsi="Times New Roman" w:cs="Times New Roman"/>
-        </w:rPr>
-      </w:pPr>
-    </w:p>
-    <w:p>
-      <w:pPr>
-        <w:rPr>
-          <w:rFonts w:ascii="Times New Roman" w:hAnsi="Times New Roman" w:cs="Times New Roman"/>
-        </w:rPr>
-      </w:pPr>
-      <w:r>
-        <w:rPr>
-          <w:rFonts w:ascii="Times New Roman" w:hAnsi="Times New Roman" w:cs="Times New Roman"/>
-        </w:rPr>
-        <w:t>If you use these functions in a publication, please cite or acknowledge our paper or our GitHub website, and also cite the references listed in the header</w:t>
-      </w:r>
-      <w:r>
-        <w:rPr>
-          <w:rFonts w:ascii="Times New Roman" w:hAnsi="Times New Roman" w:cs="Times New Roman"/>
-        </w:rPr>
-        <w:t>s</w:t>
-      </w:r>
-      <w:r>
-        <w:rPr>
-          <w:rFonts w:ascii="Times New Roman" w:hAnsi="Times New Roman" w:cs="Times New Roman"/>
-        </w:rPr>
-        <w:t xml:space="preserve"> of the </w:t>
-      </w:r>
-      <w:r>
-        <w:rPr>
-          <w:rFonts w:ascii="Times New Roman" w:hAnsi="Times New Roman" w:cs="Times New Roman"/>
-        </w:rPr>
-        <w:t xml:space="preserve">individual </w:t>
-      </w:r>
-      <w:r>
-        <w:rPr>
-          <w:rFonts w:ascii="Times New Roman" w:hAnsi="Times New Roman" w:cs="Times New Roman"/>
-        </w:rPr>
-        <w:t xml:space="preserve">functions.  </w:t>
-      </w:r>
-    </w:p>
-    <w:p>
-      <w:pPr>
-        <w:widowControl w:val="0"/>
-        <w:autoSpaceDE w:val="0"/>
-        <w:autoSpaceDN w:val="0"/>
-        <w:adjustRightInd w:val="0"/>
-        <w:rPr>
-          <w:rFonts w:ascii="Times New Roman" w:hAnsi="Times New Roman" w:cs="Times New Roman"/>
-          <w:i/>
-        </w:rPr>
-      </w:pPr>
-    </w:p>
-    <w:p>
-      <w:pPr>
-        <w:widowControl w:val="0"/>
-        <w:autoSpaceDE w:val="0"/>
-        <w:autoSpaceDN w:val="0"/>
-        <w:adjustRightInd w:val="0"/>
-        <w:rPr>
-          <w:rFonts w:ascii="Times New Roman" w:hAnsi="Times New Roman" w:cs="Times New Roman"/>
-          <w:i/>
-        </w:rPr>
-      </w:pPr>
-    </w:p>
-    <w:p>
-      <w:pPr>
-        <w:widowControl w:val="0"/>
-        <w:autoSpaceDE w:val="0"/>
-        <w:autoSpaceDN w:val="0"/>
-        <w:adjustRightInd w:val="0"/>
-        <w:rPr>
-          <w:rFonts w:ascii="Times New Roman" w:hAnsi="Times New Roman" w:cs="Times New Roman"/>
-        </w:rPr>
-      </w:pPr>
-      <w:r>
-        <w:rPr>
-          <w:rFonts w:ascii="Times New Roman" w:hAnsi="Times New Roman" w:cs="Times New Roman"/>
-        </w:rPr>
-        <w:t>-------</w:t>
-      </w:r>
-    </w:p>
-    <w:p>
-      <w:pPr>
-        <w:widowControl w:val="0"/>
-        <w:autoSpaceDE w:val="0"/>
-        <w:autoSpaceDN w:val="0"/>
-        <w:adjustRightInd w:val="0"/>
-        <w:rPr>
-          <w:rFonts w:ascii="Times New Roman" w:hAnsi="Times New Roman" w:cs="Times New Roman"/>
-        </w:rPr>
-      </w:pPr>
-      <w:r>
-        <w:rPr>
-          <w:rFonts w:ascii="Times New Roman" w:hAnsi="Times New Roman" w:cs="Times New Roman"/>
-        </w:rPr>
-        <w:t xml:space="preserve">Copyright 2015 Cara Manning </w:t>
-      </w:r>
-      <w:r>
-        <w:rPr>
-          <w:rFonts w:ascii="Times New Roman" w:hAnsi="Times New Roman" w:cs="Times New Roman"/>
-        </w:rPr>
-        <w:t>and David Nicholson</w:t>
-      </w:r>
     </w:p>
     <w:p>
       <w:pPr>
@@ -419,7 +359,23 @@
             <w:rFonts w:ascii="Times New Roman" w:hAnsi="Times New Roman" w:cs="Times New Roman"/>
             <w:color w:val="auto"/>
           </w:rPr>
-          <w:t>http://www.apache.org/licenses/LICENSE-2.0</w:t>
+          <w:t>http://www.apache.org</w:t>
+        </w:r>
+        <w:r>
+          <w:rPr>
+            <w:rStyle w:val="Hyperlink"/>
+            <w:rFonts w:ascii="Times New Roman" w:hAnsi="Times New Roman" w:cs="Times New Roman"/>
+            <w:color w:val="auto"/>
+          </w:rPr>
+          <w:t>/</w:t>
+        </w:r>
+        <w:r>
+          <w:rPr>
+            <w:rStyle w:val="Hyperlink"/>
+            <w:rFonts w:ascii="Times New Roman" w:hAnsi="Times New Roman" w:cs="Times New Roman"/>
+            <w:color w:val="auto"/>
+          </w:rPr>
+          <w:t>licenses/LICENSE-2.0</w:t>
         </w:r>
       </w:hyperlink>
     </w:p>

</xml_diff>